<commit_message>
finish first complete draft and spell check
</commit_message>
<xml_diff>
--- a/manuscript/template.docx
+++ b/manuscript/template.docx
@@ -1186,11 +1186,11 @@
     <w:next w:val="BodyText"/>
     <w:uiPriority w:val="9"/>
     <w:qFormat/>
-    <w:rsid w:val="002A7FF0"/>
+    <w:rsid w:val="000E081E"/>
     <w:pPr>
       <w:keepNext/>
       <w:keepLines/>
-      <w:spacing w:after="240"/>
+      <w:spacing w:before="360" w:after="240"/>
       <w:outlineLvl w:val="0"/>
     </w:pPr>
     <w:rPr>
@@ -1208,11 +1208,11 @@
     <w:uiPriority w:val="9"/>
     <w:unhideWhenUsed/>
     <w:qFormat/>
-    <w:rsid w:val="002A7FF0"/>
+    <w:rsid w:val="000E081E"/>
     <w:pPr>
       <w:keepNext/>
       <w:keepLines/>
-      <w:spacing w:after="240"/>
+      <w:spacing w:after="120"/>
       <w:outlineLvl w:val="1"/>
     </w:pPr>
     <w:rPr>
@@ -1229,11 +1229,11 @@
     <w:uiPriority w:val="9"/>
     <w:unhideWhenUsed/>
     <w:qFormat/>
-    <w:rsid w:val="002A7FF0"/>
+    <w:rsid w:val="000E081E"/>
     <w:pPr>
       <w:keepNext/>
       <w:keepLines/>
-      <w:spacing w:after="240"/>
+      <w:spacing w:after="0"/>
       <w:outlineLvl w:val="2"/>
     </w:pPr>
     <w:rPr>

</xml_diff>